<commit_message>
Updated TestLog with names of new Tests that have been created.  Updated Issue list with multiple new issues found in latest build.
</commit_message>
<xml_diff>
--- a/.A2osX TestLog.docx
+++ b/.A2osX TestLog.docx
@@ -420,6 +420,7 @@
             <w:tcW w:w="2358" w:type="dxa"/>
           </w:tcPr>
           <w:p>
+            <w:bookmarkStart w:id="0" w:name="_GoBack"/>
             <w:r>
               <w:t>TELNETD</w:t>
             </w:r>
@@ -448,6 +449,7 @@
           <w:p/>
         </w:tc>
       </w:tr>
+      <w:bookmarkEnd w:id="0"/>
       <w:tr>
         <w:tc>
           <w:tcPr>
@@ -813,6 +815,33 @@
               <w:t>IFTEST</w:t>
             </w:r>
           </w:p>
+          <w:p>
+            <w:r>
+              <w:t>IFDIRTEST</w:t>
+            </w:r>
+          </w:p>
+          <w:p>
+            <w:r>
+              <w:t>IFFDTEST</w:t>
+            </w:r>
+          </w:p>
+          <w:p>
+            <w:r>
+              <w:t>IFFILETEST</w:t>
+            </w:r>
+          </w:p>
+          <w:p>
+            <w:r>
+              <w:t>IFSTRTEST</w:t>
+            </w:r>
+          </w:p>
+          <w:p/>
+          <w:p>
+            <w:r>
+              <w:t>IFNUMTEST</w:t>
+            </w:r>
+          </w:p>
+          <w:p/>
         </w:tc>
       </w:tr>
       <w:tr>
@@ -1774,8 +1803,6 @@
             <w:r>
               <w:t>ARGTEST</w:t>
             </w:r>
-            <w:bookmarkStart w:id="0" w:name="_GoBack"/>
-            <w:bookmarkEnd w:id="0"/>
           </w:p>
         </w:tc>
       </w:tr>
@@ -4426,7 +4453,7 @@
 </file>
 
 <file path=customXml/itemProps1.xml><?xml version="1.0" encoding="utf-8"?>
-<ds:datastoreItem xmlns:ds="http://schemas.openxmlformats.org/officeDocument/2006/customXml" ds:itemID="{4E5ECBFB-3C10-47B3-A2CF-B22B785D72C0}">
+<ds:datastoreItem xmlns:ds="http://schemas.openxmlformats.org/officeDocument/2006/customXml" ds:itemID="{7EE9EF4C-10F5-449C-AFC7-19D72793738B}">
   <ds:schemaRefs>
     <ds:schemaRef ds:uri="http://schemas.openxmlformats.org/officeDocument/2006/bibliography"/>
   </ds:schemaRefs>

</xml_diff>

<commit_message>
Updated Issue List with closed and new issues.  Test floppy updated with new tests and TestLog has new tests listed.
</commit_message>
<xml_diff>
--- a/.A2osX TestLog.docx
+++ b/.A2osX TestLog.docx
@@ -309,7 +309,13 @@
           <w:tcPr>
             <w:tcW w:w="4963" w:type="dxa"/>
           </w:tcPr>
-          <w:p/>
+          <w:p>
+            <w:r>
+              <w:t>BADSH</w:t>
+            </w:r>
+            <w:bookmarkStart w:id="0" w:name="_GoBack"/>
+            <w:bookmarkEnd w:id="0"/>
+          </w:p>
         </w:tc>
       </w:tr>
       <w:tr>
@@ -343,7 +349,19 @@
           <w:tcPr>
             <w:tcW w:w="4963" w:type="dxa"/>
           </w:tcPr>
-          <w:p/>
+          <w:p>
+            <w:r>
+              <w:t xml:space="preserve">Turn on </w:t>
+            </w:r>
+            <w:proofErr w:type="spellStart"/>
+            <w:r>
+              <w:t>PreEmp</w:t>
+            </w:r>
+            <w:proofErr w:type="spellEnd"/>
+            <w:r>
+              <w:t xml:space="preserve"> and rerun all Tests</w:t>
+            </w:r>
+          </w:p>
         </w:tc>
       </w:tr>
       <w:tr>
@@ -420,7 +438,6 @@
             <w:tcW w:w="2358" w:type="dxa"/>
           </w:tcPr>
           <w:p>
-            <w:bookmarkStart w:id="0" w:name="_GoBack"/>
             <w:r>
               <w:t>TELNETD</w:t>
             </w:r>
@@ -449,7 +466,6 @@
           <w:p/>
         </w:tc>
       </w:tr>
-      <w:bookmarkEnd w:id="0"/>
       <w:tr>
         <w:tc>
           <w:tcPr>
@@ -458,6 +474,9 @@
           <w:p>
             <w:r>
               <w:t>HTTP</w:t>
+            </w:r>
+            <w:r>
+              <w:t>D</w:t>
             </w:r>
           </w:p>
         </w:tc>
@@ -927,6 +946,77 @@
           </w:tcPr>
           <w:p>
             <w:r>
+              <w:t>POP</w:t>
+            </w:r>
+            <w:r>
+              <w:t>D</w:t>
+            </w:r>
+          </w:p>
+        </w:tc>
+        <w:tc>
+          <w:tcPr>
+            <w:tcW w:w="665" w:type="dxa"/>
+          </w:tcPr>
+          <w:p>
+            <w:pPr>
+              <w:jc w:val="center"/>
+            </w:pPr>
+          </w:p>
+        </w:tc>
+        <w:tc>
+          <w:tcPr>
+            <w:tcW w:w="1572" w:type="dxa"/>
+          </w:tcPr>
+          <w:p/>
+        </w:tc>
+        <w:tc>
+          <w:tcPr>
+            <w:tcW w:w="4963" w:type="dxa"/>
+          </w:tcPr>
+          <w:p/>
+        </w:tc>
+      </w:tr>
+      <w:tr>
+        <w:tc>
+          <w:tcPr>
+            <w:tcW w:w="2358" w:type="dxa"/>
+          </w:tcPr>
+          <w:p>
+            <w:r>
+              <w:t>PUSHD</w:t>
+            </w:r>
+          </w:p>
+        </w:tc>
+        <w:tc>
+          <w:tcPr>
+            <w:tcW w:w="665" w:type="dxa"/>
+          </w:tcPr>
+          <w:p>
+            <w:pPr>
+              <w:jc w:val="center"/>
+            </w:pPr>
+          </w:p>
+        </w:tc>
+        <w:tc>
+          <w:tcPr>
+            <w:tcW w:w="1572" w:type="dxa"/>
+          </w:tcPr>
+          <w:p/>
+        </w:tc>
+        <w:tc>
+          <w:tcPr>
+            <w:tcW w:w="4963" w:type="dxa"/>
+          </w:tcPr>
+          <w:p/>
+        </w:tc>
+      </w:tr>
+      <w:tr>
+        <w:tc>
+          <w:tcPr>
+            <w:tcW w:w="2358" w:type="dxa"/>
+          </w:tcPr>
+          <w:p>
+            <w:r>
               <w:t>PWD</w:t>
             </w:r>
           </w:p>
@@ -1231,6 +1321,7 @@
           </w:tcPr>
           <w:p>
             <w:r>
+              <w:lastRenderedPageBreak/>
               <w:t>TIME</w:t>
             </w:r>
           </w:p>
@@ -1267,7 +1358,16 @@
           <w:tcPr>
             <w:tcW w:w="2358" w:type="dxa"/>
           </w:tcPr>
-          <w:p/>
+          <w:p>
+            <w:proofErr w:type="gramStart"/>
+            <w:r>
+              <w:t>WHILE..</w:t>
+            </w:r>
+            <w:proofErr w:type="gramEnd"/>
+            <w:r>
+              <w:t>LOOP</w:t>
+            </w:r>
+          </w:p>
         </w:tc>
         <w:tc>
           <w:tcPr>
@@ -1309,7 +1409,6 @@
               <w:rPr>
                 <w:b/>
               </w:rPr>
-              <w:lastRenderedPageBreak/>
               <w:t>Internal</w:t>
             </w:r>
             <w:r>
@@ -1687,7 +1786,7 @@
           </w:tcPr>
           <w:p>
             <w:r>
-              <w:t>ARGTEST</w:t>
+              <w:t>RCTEST</w:t>
             </w:r>
           </w:p>
         </w:tc>
@@ -2823,6 +2922,7 @@
           </w:tcPr>
           <w:p>
             <w:r>
+              <w:lastRenderedPageBreak/>
               <w:t xml:space="preserve">CP </w:t>
             </w:r>
             <w:r>
@@ -2858,39 +2958,8 @@
           <w:tcPr>
             <w:tcW w:w="2358" w:type="dxa"/>
           </w:tcPr>
-          <w:p/>
-        </w:tc>
-        <w:tc>
-          <w:tcPr>
-            <w:tcW w:w="665" w:type="dxa"/>
-          </w:tcPr>
-          <w:p>
-            <w:pPr>
-              <w:jc w:val="center"/>
-            </w:pPr>
-          </w:p>
-        </w:tc>
-        <w:tc>
-          <w:tcPr>
-            <w:tcW w:w="1572" w:type="dxa"/>
-          </w:tcPr>
-          <w:p/>
-        </w:tc>
-        <w:tc>
-          <w:tcPr>
-            <w:tcW w:w="4963" w:type="dxa"/>
-          </w:tcPr>
-          <w:p/>
-        </w:tc>
-      </w:tr>
-      <w:tr>
-        <w:tc>
-          <w:tcPr>
-            <w:tcW w:w="2358" w:type="dxa"/>
-          </w:tcPr>
-          <w:p>
-            <w:r>
-              <w:lastRenderedPageBreak/>
+          <w:p>
+            <w:r>
               <w:t>DNSINFO</w:t>
             </w:r>
           </w:p>
@@ -4453,7 +4522,7 @@
 </file>
 
 <file path=customXml/itemProps1.xml><?xml version="1.0" encoding="utf-8"?>
-<ds:datastoreItem xmlns:ds="http://schemas.openxmlformats.org/officeDocument/2006/customXml" ds:itemID="{7EE9EF4C-10F5-449C-AFC7-19D72793738B}">
+<ds:datastoreItem xmlns:ds="http://schemas.openxmlformats.org/officeDocument/2006/customXml" ds:itemID="{B59F6D0B-4852-4835-ADCC-442F48A2FF62}">
   <ds:schemaRefs>
     <ds:schemaRef ds:uri="http://schemas.openxmlformats.org/officeDocument/2006/bibliography"/>
   </ds:schemaRefs>

</xml_diff>